<commit_message>
fix page number text style
</commit_message>
<xml_diff>
--- a/docs/Course_Project.docx
+++ b/docs/Course_Project.docx
@@ -746,8 +746,6 @@
         </w:rPr>
         <w:t>Воронеж 2023</w:t>
       </w:r>
-      <w:bookmarkStart w:id="0" w:name="_GoBack"/>
-      <w:bookmarkEnd w:id="0"/>
       <w:r>
         <w:rPr>
           <w:rFonts w:ascii="Times New Roman" w:hAnsi="Times New Roman" w:cs="Times New Roman"/>
@@ -761,14 +759,14 @@
       <w:pPr>
         <w:pStyle w:val="a9"/>
       </w:pPr>
-      <w:bookmarkStart w:id="1" w:name="_Toc130420867"/>
-      <w:bookmarkStart w:id="2" w:name="_Toc131184849"/>
+      <w:bookmarkStart w:id="0" w:name="_Toc130420867"/>
+      <w:bookmarkStart w:id="1" w:name="_Toc131184849"/>
       <w:r>
         <w:lastRenderedPageBreak/>
         <w:t>Содержание</w:t>
       </w:r>
+      <w:bookmarkEnd w:id="0"/>
       <w:bookmarkEnd w:id="1"/>
-      <w:bookmarkEnd w:id="2"/>
     </w:p>
     <w:p>
       <w:pPr>
@@ -2131,14 +2129,14 @@
       <w:pPr>
         <w:pStyle w:val="a9"/>
       </w:pPr>
-      <w:bookmarkStart w:id="3" w:name="_Toc130420868"/>
-      <w:bookmarkStart w:id="4" w:name="_Toc131184850"/>
+      <w:bookmarkStart w:id="2" w:name="_Toc130420868"/>
+      <w:bookmarkStart w:id="3" w:name="_Toc131184850"/>
       <w:r>
         <w:lastRenderedPageBreak/>
         <w:t>Введение</w:t>
       </w:r>
+      <w:bookmarkEnd w:id="2"/>
       <w:bookmarkEnd w:id="3"/>
-      <w:bookmarkEnd w:id="4"/>
     </w:p>
     <w:p>
       <w:pPr>
@@ -2241,14 +2239,14 @@
       <w:pPr>
         <w:pStyle w:val="a0"/>
       </w:pPr>
-      <w:bookmarkStart w:id="5" w:name="_Toc130420869"/>
-      <w:bookmarkStart w:id="6" w:name="_Toc131184851"/>
+      <w:bookmarkStart w:id="4" w:name="_Toc130420869"/>
+      <w:bookmarkStart w:id="5" w:name="_Toc131184851"/>
       <w:r>
         <w:lastRenderedPageBreak/>
         <w:t>Постановка задачи</w:t>
       </w:r>
+      <w:bookmarkEnd w:id="4"/>
       <w:bookmarkEnd w:id="5"/>
-      <w:bookmarkEnd w:id="6"/>
     </w:p>
     <w:p>
       <w:pPr>
@@ -2272,26 +2270,26 @@
         <w:pStyle w:val="a1"/>
         <w:ind w:hanging="33"/>
       </w:pPr>
-      <w:bookmarkStart w:id="7" w:name="_Toc130420870"/>
-      <w:bookmarkStart w:id="8" w:name="_Toc131184852"/>
+      <w:bookmarkStart w:id="6" w:name="_Toc130420870"/>
+      <w:bookmarkStart w:id="7" w:name="_Toc131184852"/>
       <w:r>
         <w:t>Требования к разрабатываемой системе</w:t>
       </w:r>
+      <w:bookmarkEnd w:id="6"/>
       <w:bookmarkEnd w:id="7"/>
-      <w:bookmarkEnd w:id="8"/>
     </w:p>
     <w:p>
       <w:pPr>
         <w:pStyle w:val="a2"/>
         <w:ind w:hanging="153"/>
       </w:pPr>
-      <w:bookmarkStart w:id="9" w:name="_Toc130420871"/>
-      <w:bookmarkStart w:id="10" w:name="_Toc131184853"/>
+      <w:bookmarkStart w:id="8" w:name="_Toc130420871"/>
+      <w:bookmarkStart w:id="9" w:name="_Toc131184853"/>
       <w:r>
         <w:t>Функциональные требования</w:t>
       </w:r>
+      <w:bookmarkEnd w:id="8"/>
       <w:bookmarkEnd w:id="9"/>
-      <w:bookmarkEnd w:id="10"/>
     </w:p>
     <w:p>
       <w:pPr>
@@ -2413,17 +2411,17 @@
         <w:pStyle w:val="a2"/>
         <w:ind w:hanging="153"/>
       </w:pPr>
-      <w:bookmarkStart w:id="11" w:name="_Toc105522631"/>
-      <w:bookmarkStart w:id="12" w:name="_Toc130420872"/>
-      <w:bookmarkStart w:id="13" w:name="_Toc131184854"/>
-      <w:bookmarkStart w:id="14" w:name="_Toc105522632"/>
+      <w:bookmarkStart w:id="10" w:name="_Toc105522631"/>
+      <w:bookmarkStart w:id="11" w:name="_Toc130420872"/>
+      <w:bookmarkStart w:id="12" w:name="_Toc131184854"/>
+      <w:bookmarkStart w:id="13" w:name="_Toc105522632"/>
       <w:r>
         <w:lastRenderedPageBreak/>
         <w:t>Требования к интерфейсу</w:t>
       </w:r>
+      <w:bookmarkEnd w:id="10"/>
       <w:bookmarkEnd w:id="11"/>
       <w:bookmarkEnd w:id="12"/>
-      <w:bookmarkEnd w:id="13"/>
     </w:p>
     <w:p>
       <w:pPr>
@@ -2511,14 +2509,14 @@
         <w:pStyle w:val="a1"/>
         <w:ind w:hanging="33"/>
       </w:pPr>
-      <w:bookmarkStart w:id="15" w:name="_Toc130420873"/>
-      <w:bookmarkStart w:id="16" w:name="_Toc131184855"/>
+      <w:bookmarkStart w:id="14" w:name="_Toc130420873"/>
+      <w:bookmarkStart w:id="15" w:name="_Toc131184855"/>
       <w:r>
         <w:t>Задачи, решаемые в процессе разработки</w:t>
       </w:r>
+      <w:bookmarkEnd w:id="13"/>
       <w:bookmarkEnd w:id="14"/>
       <w:bookmarkEnd w:id="15"/>
-      <w:bookmarkEnd w:id="16"/>
     </w:p>
     <w:p>
       <w:pPr>
@@ -2736,22 +2734,22 @@
       <w:pPr>
         <w:pStyle w:val="a0"/>
       </w:pPr>
-      <w:bookmarkStart w:id="17" w:name="_Toc130420874"/>
-      <w:bookmarkStart w:id="18" w:name="_Toc131184856"/>
+      <w:bookmarkStart w:id="16" w:name="_Toc130420874"/>
+      <w:bookmarkStart w:id="17" w:name="_Toc131184856"/>
       <w:r>
         <w:lastRenderedPageBreak/>
         <w:t>Анализ предметной области</w:t>
       </w:r>
+      <w:bookmarkEnd w:id="16"/>
       <w:bookmarkEnd w:id="17"/>
-      <w:bookmarkEnd w:id="18"/>
     </w:p>
     <w:p>
       <w:pPr>
         <w:pStyle w:val="a1"/>
         <w:ind w:hanging="33"/>
       </w:pPr>
-      <w:bookmarkStart w:id="19" w:name="_Toc130420875"/>
-      <w:bookmarkStart w:id="20" w:name="_Toc131184857"/>
+      <w:bookmarkStart w:id="18" w:name="_Toc130420875"/>
+      <w:bookmarkStart w:id="19" w:name="_Toc131184857"/>
       <w:r>
         <w:t xml:space="preserve">Анализ рынка приложений </w:t>
       </w:r>
@@ -2759,8 +2757,8 @@
       <w:r>
         <w:t>фотоблогов</w:t>
       </w:r>
+      <w:bookmarkEnd w:id="18"/>
       <w:bookmarkEnd w:id="19"/>
-      <w:bookmarkEnd w:id="20"/>
       <w:proofErr w:type="spellEnd"/>
     </w:p>
     <w:p>
@@ -2926,27 +2924,27 @@
         <w:pStyle w:val="a1"/>
         <w:ind w:hanging="33"/>
       </w:pPr>
-      <w:bookmarkStart w:id="21" w:name="_Toc130420876"/>
-      <w:bookmarkStart w:id="22" w:name="_Toc131184858"/>
+      <w:bookmarkStart w:id="20" w:name="_Toc130420876"/>
+      <w:bookmarkStart w:id="21" w:name="_Toc131184858"/>
       <w:r>
         <w:t>Обзор аналогов</w:t>
       </w:r>
+      <w:bookmarkEnd w:id="20"/>
       <w:bookmarkEnd w:id="21"/>
-      <w:bookmarkEnd w:id="22"/>
     </w:p>
     <w:p>
       <w:pPr>
         <w:pStyle w:val="a2"/>
         <w:ind w:hanging="153"/>
       </w:pPr>
-      <w:bookmarkStart w:id="23" w:name="_Toc130420877"/>
-      <w:bookmarkStart w:id="24" w:name="_Toc131184859"/>
+      <w:bookmarkStart w:id="22" w:name="_Toc130420877"/>
+      <w:bookmarkStart w:id="23" w:name="_Toc131184859"/>
       <w:proofErr w:type="spellStart"/>
       <w:r>
         <w:t>Instagram</w:t>
       </w:r>
+      <w:bookmarkEnd w:id="22"/>
       <w:bookmarkEnd w:id="23"/>
-      <w:bookmarkEnd w:id="24"/>
       <w:proofErr w:type="spellEnd"/>
     </w:p>
     <w:p>
@@ -3116,14 +3114,14 @@
         <w:pStyle w:val="a2"/>
         <w:ind w:hanging="153"/>
       </w:pPr>
-      <w:bookmarkStart w:id="25" w:name="_Toc130420878"/>
-      <w:bookmarkStart w:id="26" w:name="_Toc131184860"/>
+      <w:bookmarkStart w:id="24" w:name="_Toc130420878"/>
+      <w:bookmarkStart w:id="25" w:name="_Toc131184860"/>
       <w:proofErr w:type="spellStart"/>
       <w:r>
         <w:t>Flickr</w:t>
       </w:r>
+      <w:bookmarkEnd w:id="24"/>
       <w:bookmarkEnd w:id="25"/>
-      <w:bookmarkEnd w:id="26"/>
       <w:proofErr w:type="spellEnd"/>
       <w:r>
         <w:tab/>
@@ -3205,6 +3203,12 @@
       <w:r>
         <w:t xml:space="preserve"> позволяет общаться и делиться фотографиями с другими пользователями платформы</w:t>
       </w:r>
+    </w:p>
+    <w:p/>
+    <w:p>
+      <w:pPr>
+        <w:jc w:val="center"/>
+      </w:pPr>
     </w:p>
     <w:p>
       <w:pPr>
@@ -3372,13 +3376,13 @@
         <w:pStyle w:val="a2"/>
         <w:ind w:hanging="153"/>
       </w:pPr>
-      <w:bookmarkStart w:id="27" w:name="_Toc130420879"/>
-      <w:bookmarkStart w:id="28" w:name="_Toc131184861"/>
+      <w:bookmarkStart w:id="26" w:name="_Toc130420879"/>
+      <w:bookmarkStart w:id="27" w:name="_Toc131184861"/>
       <w:r>
         <w:t>500px</w:t>
       </w:r>
+      <w:bookmarkEnd w:id="26"/>
       <w:bookmarkEnd w:id="27"/>
-      <w:bookmarkEnd w:id="28"/>
     </w:p>
     <w:p>
       <w:pPr>
@@ -3547,7 +3551,12 @@
       </w:r>
     </w:p>
     <w:sectPr>
-      <w:footerReference w:type="default" r:id="rId11"/>
+      <w:headerReference w:type="even" r:id="rId11"/>
+      <w:headerReference w:type="default" r:id="rId12"/>
+      <w:footerReference w:type="even" r:id="rId13"/>
+      <w:footerReference w:type="default" r:id="rId14"/>
+      <w:headerReference w:type="first" r:id="rId15"/>
+      <w:footerReference w:type="first" r:id="rId16"/>
       <w:pgSz w:w="11906" w:h="16838"/>
       <w:pgMar w:top="1134" w:right="851" w:bottom="1134" w:left="1701" w:header="709" w:footer="510" w:gutter="0"/>
       <w:pgNumType w:start="1"/>
@@ -3581,27 +3590,73 @@
 <w:ftr xmlns:wpc="http://schemas.microsoft.com/office/word/2010/wordprocessingCanvas" xmlns:cx="http://schemas.microsoft.com/office/drawing/2014/chartex" xmlns:cx1="http://schemas.microsoft.com/office/drawing/2015/9/8/chartex" xmlns:mc="http://schemas.openxmlformats.org/markup-compatibility/2006" xmlns:o="urn:schemas-microsoft-com:office:office" xmlns:r="http://schemas.openxmlformats.org/officeDocument/2006/relationships" xmlns:m="http://schemas.openxmlformats.org/officeDocument/2006/math" xmlns:v="urn:schemas-microsoft-com:vml" xmlns:wp14="http://schemas.microsoft.com/office/word/2010/wordprocessingDrawing" xmlns:wp="http://schemas.openxmlformats.org/drawingml/2006/wordprocessingDrawing" xmlns:w10="urn:schemas-microsoft-com:office:word" xmlns:w="http://schemas.openxmlformats.org/wordprocessingml/2006/main" xmlns:w14="http://schemas.microsoft.com/office/word/2010/wordml" xmlns:w15="http://schemas.microsoft.com/office/word/2012/wordml" xmlns:w16se="http://schemas.microsoft.com/office/word/2015/wordml/symex" xmlns:wpg="http://schemas.microsoft.com/office/word/2010/wordprocessingGroup" xmlns:wpi="http://schemas.microsoft.com/office/word/2010/wordprocessingInk" xmlns:wne="http://schemas.microsoft.com/office/word/2006/wordml" xmlns:wps="http://schemas.microsoft.com/office/word/2010/wordprocessingShape" mc:Ignorable="w14 w15 w16se wp14">
   <w:p>
     <w:pPr>
+      <w:pStyle w:val="af3"/>
+    </w:pPr>
+  </w:p>
+</w:ftr>
+</file>
+
+<file path=word/footer2.xml><?xml version="1.0" encoding="utf-8"?>
+<w:ftr xmlns:wpc="http://schemas.microsoft.com/office/word/2010/wordprocessingCanvas" xmlns:cx="http://schemas.microsoft.com/office/drawing/2014/chartex" xmlns:cx1="http://schemas.microsoft.com/office/drawing/2015/9/8/chartex" xmlns:mc="http://schemas.openxmlformats.org/markup-compatibility/2006" xmlns:o="urn:schemas-microsoft-com:office:office" xmlns:r="http://schemas.openxmlformats.org/officeDocument/2006/relationships" xmlns:m="http://schemas.openxmlformats.org/officeDocument/2006/math" xmlns:v="urn:schemas-microsoft-com:vml" xmlns:wp14="http://schemas.microsoft.com/office/word/2010/wordprocessingDrawing" xmlns:wp="http://schemas.openxmlformats.org/drawingml/2006/wordprocessingDrawing" xmlns:w10="urn:schemas-microsoft-com:office:word" xmlns:w="http://schemas.openxmlformats.org/wordprocessingml/2006/main" xmlns:w14="http://schemas.microsoft.com/office/word/2010/wordml" xmlns:w15="http://schemas.microsoft.com/office/word/2012/wordml" xmlns:w16se="http://schemas.microsoft.com/office/word/2015/wordml/symex" xmlns:wpg="http://schemas.microsoft.com/office/word/2010/wordprocessingGroup" xmlns:wpi="http://schemas.microsoft.com/office/word/2010/wordprocessingInk" xmlns:wne="http://schemas.microsoft.com/office/word/2006/wordml" xmlns:wps="http://schemas.microsoft.com/office/word/2010/wordprocessingShape" mc:Ignorable="w14 w15 w16se wp14">
+  <w:bookmarkStart w:id="28" w:name="_GoBack"/>
+  <w:p>
+    <w:pPr>
       <w:framePr w:wrap="around" w:vAnchor="text" w:hAnchor="margin" w:xAlign="center" w:y="1"/>
+      <w:rPr>
+        <w:rFonts w:ascii="Times New Roman" w:hAnsi="Times New Roman" w:cs="Times New Roman"/>
+        <w:color w:val="000000" w:themeColor="text1"/>
+        <w:sz w:val="28"/>
+        <w:szCs w:val="28"/>
+      </w:rPr>
     </w:pPr>
     <w:r>
+      <w:rPr>
+        <w:rFonts w:ascii="Times New Roman" w:hAnsi="Times New Roman" w:cs="Times New Roman"/>
+        <w:color w:val="000000" w:themeColor="text1"/>
+        <w:sz w:val="28"/>
+        <w:szCs w:val="28"/>
+      </w:rPr>
       <w:fldChar w:fldCharType="begin"/>
     </w:r>
     <w:r>
+      <w:rPr>
+        <w:rFonts w:ascii="Times New Roman" w:hAnsi="Times New Roman" w:cs="Times New Roman"/>
+        <w:color w:val="000000" w:themeColor="text1"/>
+        <w:sz w:val="28"/>
+        <w:szCs w:val="28"/>
+      </w:rPr>
       <w:instrText xml:space="preserve">PAGE </w:instrText>
     </w:r>
     <w:r>
+      <w:rPr>
+        <w:rFonts w:ascii="Times New Roman" w:hAnsi="Times New Roman" w:cs="Times New Roman"/>
+        <w:color w:val="000000" w:themeColor="text1"/>
+        <w:sz w:val="28"/>
+        <w:szCs w:val="28"/>
+      </w:rPr>
       <w:fldChar w:fldCharType="separate"/>
     </w:r>
     <w:r>
       <w:rPr>
+        <w:rFonts w:ascii="Times New Roman" w:hAnsi="Times New Roman" w:cs="Times New Roman"/>
         <w:noProof/>
-      </w:rPr>
-      <w:t>2</w:t>
+        <w:color w:val="000000" w:themeColor="text1"/>
+        <w:sz w:val="28"/>
+        <w:szCs w:val="28"/>
+      </w:rPr>
+      <w:t>10</w:t>
     </w:r>
     <w:r>
+      <w:rPr>
+        <w:rFonts w:ascii="Times New Roman" w:hAnsi="Times New Roman" w:cs="Times New Roman"/>
+        <w:color w:val="000000" w:themeColor="text1"/>
+        <w:sz w:val="28"/>
+        <w:szCs w:val="28"/>
+      </w:rPr>
       <w:fldChar w:fldCharType="end"/>
     </w:r>
   </w:p>
+  <w:bookmarkEnd w:id="28"/>
   <w:p>
     <w:pPr>
       <w:tabs>
@@ -3615,6 +3670,16 @@
 </w:ftr>
 </file>
 
+<file path=word/footer3.xml><?xml version="1.0" encoding="utf-8"?>
+<w:ftr xmlns:wpc="http://schemas.microsoft.com/office/word/2010/wordprocessingCanvas" xmlns:cx="http://schemas.microsoft.com/office/drawing/2014/chartex" xmlns:cx1="http://schemas.microsoft.com/office/drawing/2015/9/8/chartex" xmlns:mc="http://schemas.openxmlformats.org/markup-compatibility/2006" xmlns:o="urn:schemas-microsoft-com:office:office" xmlns:r="http://schemas.openxmlformats.org/officeDocument/2006/relationships" xmlns:m="http://schemas.openxmlformats.org/officeDocument/2006/math" xmlns:v="urn:schemas-microsoft-com:vml" xmlns:wp14="http://schemas.microsoft.com/office/word/2010/wordprocessingDrawing" xmlns:wp="http://schemas.openxmlformats.org/drawingml/2006/wordprocessingDrawing" xmlns:w10="urn:schemas-microsoft-com:office:word" xmlns:w="http://schemas.openxmlformats.org/wordprocessingml/2006/main" xmlns:w14="http://schemas.microsoft.com/office/word/2010/wordml" xmlns:w15="http://schemas.microsoft.com/office/word/2012/wordml" xmlns:w16se="http://schemas.microsoft.com/office/word/2015/wordml/symex" xmlns:wpg="http://schemas.microsoft.com/office/word/2010/wordprocessingGroup" xmlns:wpi="http://schemas.microsoft.com/office/word/2010/wordprocessingInk" xmlns:wne="http://schemas.microsoft.com/office/word/2006/wordml" xmlns:wps="http://schemas.microsoft.com/office/word/2010/wordprocessingShape" mc:Ignorable="w14 w15 w16se wp14">
+  <w:p>
+    <w:pPr>
+      <w:pStyle w:val="af3"/>
+    </w:pPr>
+  </w:p>
+</w:ftr>
+</file>
+
 <file path=word/footnotes.xml><?xml version="1.0" encoding="utf-8"?>
 <w:footnotes xmlns:wpc="http://schemas.microsoft.com/office/word/2010/wordprocessingCanvas" xmlns:cx="http://schemas.microsoft.com/office/drawing/2014/chartex" xmlns:cx1="http://schemas.microsoft.com/office/drawing/2015/9/8/chartex" xmlns:mc="http://schemas.openxmlformats.org/markup-compatibility/2006" xmlns:o="urn:schemas-microsoft-com:office:office" xmlns:r="http://schemas.openxmlformats.org/officeDocument/2006/relationships" xmlns:m="http://schemas.openxmlformats.org/officeDocument/2006/math" xmlns:v="urn:schemas-microsoft-com:vml" xmlns:wp14="http://schemas.microsoft.com/office/word/2010/wordprocessingDrawing" xmlns:wp="http://schemas.openxmlformats.org/drawingml/2006/wordprocessingDrawing" xmlns:w10="urn:schemas-microsoft-com:office:word" xmlns:w="http://schemas.openxmlformats.org/wordprocessingml/2006/main" xmlns:w14="http://schemas.microsoft.com/office/word/2010/wordml" xmlns:w15="http://schemas.microsoft.com/office/word/2012/wordml" xmlns:w16se="http://schemas.microsoft.com/office/word/2015/wordml/symex" xmlns:wpg="http://schemas.microsoft.com/office/word/2010/wordprocessingGroup" xmlns:wpi="http://schemas.microsoft.com/office/word/2010/wordprocessingInk" xmlns:wne="http://schemas.microsoft.com/office/word/2006/wordml" xmlns:wps="http://schemas.microsoft.com/office/word/2010/wordprocessingShape" mc:Ignorable="w14 w15 w16se wp14">
   <w:footnote w:type="separator" w:id="-1">
@@ -3632,6 +3697,36 @@
     </w:p>
   </w:footnote>
 </w:footnotes>
+</file>
+
+<file path=word/header1.xml><?xml version="1.0" encoding="utf-8"?>
+<w:hdr xmlns:wpc="http://schemas.microsoft.com/office/word/2010/wordprocessingCanvas" xmlns:cx="http://schemas.microsoft.com/office/drawing/2014/chartex" xmlns:cx1="http://schemas.microsoft.com/office/drawing/2015/9/8/chartex" xmlns:mc="http://schemas.openxmlformats.org/markup-compatibility/2006" xmlns:o="urn:schemas-microsoft-com:office:office" xmlns:r="http://schemas.openxmlformats.org/officeDocument/2006/relationships" xmlns:m="http://schemas.openxmlformats.org/officeDocument/2006/math" xmlns:v="urn:schemas-microsoft-com:vml" xmlns:wp14="http://schemas.microsoft.com/office/word/2010/wordprocessingDrawing" xmlns:wp="http://schemas.openxmlformats.org/drawingml/2006/wordprocessingDrawing" xmlns:w10="urn:schemas-microsoft-com:office:word" xmlns:w="http://schemas.openxmlformats.org/wordprocessingml/2006/main" xmlns:w14="http://schemas.microsoft.com/office/word/2010/wordml" xmlns:w15="http://schemas.microsoft.com/office/word/2012/wordml" xmlns:w16se="http://schemas.microsoft.com/office/word/2015/wordml/symex" xmlns:wpg="http://schemas.microsoft.com/office/word/2010/wordprocessingGroup" xmlns:wpi="http://schemas.microsoft.com/office/word/2010/wordprocessingInk" xmlns:wne="http://schemas.microsoft.com/office/word/2006/wordml" xmlns:wps="http://schemas.microsoft.com/office/word/2010/wordprocessingShape" mc:Ignorable="w14 w15 w16se wp14">
+  <w:p>
+    <w:pPr>
+      <w:pStyle w:val="aa"/>
+    </w:pPr>
+  </w:p>
+</w:hdr>
+</file>
+
+<file path=word/header2.xml><?xml version="1.0" encoding="utf-8"?>
+<w:hdr xmlns:wpc="http://schemas.microsoft.com/office/word/2010/wordprocessingCanvas" xmlns:cx="http://schemas.microsoft.com/office/drawing/2014/chartex" xmlns:cx1="http://schemas.microsoft.com/office/drawing/2015/9/8/chartex" xmlns:mc="http://schemas.openxmlformats.org/markup-compatibility/2006" xmlns:o="urn:schemas-microsoft-com:office:office" xmlns:r="http://schemas.openxmlformats.org/officeDocument/2006/relationships" xmlns:m="http://schemas.openxmlformats.org/officeDocument/2006/math" xmlns:v="urn:schemas-microsoft-com:vml" xmlns:wp14="http://schemas.microsoft.com/office/word/2010/wordprocessingDrawing" xmlns:wp="http://schemas.openxmlformats.org/drawingml/2006/wordprocessingDrawing" xmlns:w10="urn:schemas-microsoft-com:office:word" xmlns:w="http://schemas.openxmlformats.org/wordprocessingml/2006/main" xmlns:w14="http://schemas.microsoft.com/office/word/2010/wordml" xmlns:w15="http://schemas.microsoft.com/office/word/2012/wordml" xmlns:w16se="http://schemas.microsoft.com/office/word/2015/wordml/symex" xmlns:wpg="http://schemas.microsoft.com/office/word/2010/wordprocessingGroup" xmlns:wpi="http://schemas.microsoft.com/office/word/2010/wordprocessingInk" xmlns:wne="http://schemas.microsoft.com/office/word/2006/wordml" xmlns:wps="http://schemas.microsoft.com/office/word/2010/wordprocessingShape" mc:Ignorable="w14 w15 w16se wp14">
+  <w:p>
+    <w:pPr>
+      <w:pStyle w:val="aa"/>
+    </w:pPr>
+  </w:p>
+</w:hdr>
+</file>
+
+<file path=word/header3.xml><?xml version="1.0" encoding="utf-8"?>
+<w:hdr xmlns:wpc="http://schemas.microsoft.com/office/word/2010/wordprocessingCanvas" xmlns:cx="http://schemas.microsoft.com/office/drawing/2014/chartex" xmlns:cx1="http://schemas.microsoft.com/office/drawing/2015/9/8/chartex" xmlns:mc="http://schemas.openxmlformats.org/markup-compatibility/2006" xmlns:o="urn:schemas-microsoft-com:office:office" xmlns:r="http://schemas.openxmlformats.org/officeDocument/2006/relationships" xmlns:m="http://schemas.openxmlformats.org/officeDocument/2006/math" xmlns:v="urn:schemas-microsoft-com:vml" xmlns:wp14="http://schemas.microsoft.com/office/word/2010/wordprocessingDrawing" xmlns:wp="http://schemas.openxmlformats.org/drawingml/2006/wordprocessingDrawing" xmlns:w10="urn:schemas-microsoft-com:office:word" xmlns:w="http://schemas.openxmlformats.org/wordprocessingml/2006/main" xmlns:w14="http://schemas.microsoft.com/office/word/2010/wordml" xmlns:w15="http://schemas.microsoft.com/office/word/2012/wordml" xmlns:w16se="http://schemas.microsoft.com/office/word/2015/wordml/symex" xmlns:wpg="http://schemas.microsoft.com/office/word/2010/wordprocessingGroup" xmlns:wpi="http://schemas.microsoft.com/office/word/2010/wordprocessingInk" xmlns:wne="http://schemas.microsoft.com/office/word/2006/wordml" xmlns:wps="http://schemas.microsoft.com/office/word/2010/wordprocessingShape" mc:Ignorable="w14 w15 w16se wp14">
+  <w:p>
+    <w:pPr>
+      <w:pStyle w:val="aa"/>
+    </w:pPr>
+  </w:p>
+</w:hdr>
 </file>
 
 <file path=word/numbering.xml><?xml version="1.0" encoding="utf-8"?>
@@ -8240,7 +8335,7 @@
 </file>
 
 <file path=customXml/itemProps1.xml><?xml version="1.0" encoding="utf-8"?>
-<ds:datastoreItem xmlns:ds="http://schemas.openxmlformats.org/officeDocument/2006/customXml" ds:itemID="{B80EBB48-45AB-4FEE-8497-AA93A0C03607}">
+<ds:datastoreItem xmlns:ds="http://schemas.openxmlformats.org/officeDocument/2006/customXml" ds:itemID="{2A3229F2-32FD-494D-BA98-9C12E067B3FF}">
   <ds:schemaRefs>
     <ds:schemaRef ds:uri="http://schemas.openxmlformats.org/officeDocument/2006/bibliography"/>
   </ds:schemaRefs>

</xml_diff>